<commit_message>
ainda apanhando para o ajuste de altura das linhas duplas
</commit_message>
<xml_diff>
--- a/Detalhes do projeto.docx
+++ b/Detalhes do projeto.docx
@@ -58,43 +58,467 @@
           <w:sz w:val="28"/>
           <w:szCs w:val="28"/>
         </w:rPr>
-        <w:t xml:space="preserve"> e o que for es</w:t>
-      </w:r>
-      <w:r>
-        <w:rPr>
-          <w:rStyle w:val="x3jgonx"/>
-          <w:rFonts w:ascii="Bodoni MT" w:hAnsi="Bodoni MT"/>
-          <w:sz w:val="28"/>
-          <w:szCs w:val="28"/>
-        </w:rPr>
-        <w:t>crito deve ser passado para a pá</w:t>
-      </w:r>
-      <w:r>
-        <w:rPr>
-          <w:rStyle w:val="x3jgonx"/>
-          <w:rFonts w:ascii="Bodoni MT" w:hAnsi="Bodoni MT"/>
-          <w:sz w:val="28"/>
-          <w:szCs w:val="28"/>
-        </w:rPr>
-        <w:t>gina de orçamento no PDF da Marmoraria</w:t>
-      </w:r>
-      <w:r>
-        <w:rPr>
-          <w:rStyle w:val="x3jgonx"/>
-          <w:rFonts w:ascii="Bodoni MT" w:hAnsi="Bodoni MT"/>
-          <w:sz w:val="28"/>
-          <w:szCs w:val="28"/>
-        </w:rPr>
-        <w:t xml:space="preserve"> nos locais certos (e com adap</w:t>
-      </w:r>
-      <w:r>
-        <w:rPr>
-          <w:rStyle w:val="x3jgonx"/>
-          <w:rFonts w:ascii="Bodoni MT" w:hAnsi="Bodoni MT"/>
-          <w:sz w:val="28"/>
-          <w:szCs w:val="28"/>
-        </w:rPr>
-        <w:t xml:space="preserve">tação ao </w:t>
+        <w:t xml:space="preserve"> e o que for escrito deve ser passado para a página de orçamento no PDF da Marmoraria nos locais certos (e com adaptação ao tamanho das linhas)</w:t>
+      </w:r>
+      <w:r>
+        <w:rPr>
+          <w:rStyle w:val="x3jgonx"/>
+          <w:rFonts w:ascii="Bodoni MT" w:hAnsi="Bodoni MT"/>
+          <w:sz w:val="28"/>
+          <w:szCs w:val="28"/>
+        </w:rPr>
+        <w:t>.</w:t>
+      </w:r>
+      <w:r>
+        <w:rPr>
+          <w:rStyle w:val="x3jgonx"/>
+          <w:rFonts w:ascii="Bodoni MT" w:hAnsi="Bodoni MT"/>
+          <w:sz w:val="28"/>
+          <w:szCs w:val="28"/>
+        </w:rPr>
+        <w:t xml:space="preserve"> </w:t>
+      </w:r>
+      <w:r>
+        <w:rPr>
+          <w:rStyle w:val="x3jgonx"/>
+          <w:rFonts w:ascii="Bodoni MT" w:hAnsi="Bodoni MT"/>
+          <w:color w:val="538135" w:themeColor="accent6" w:themeShade="BF"/>
+          <w:sz w:val="28"/>
+          <w:szCs w:val="28"/>
+        </w:rPr>
+        <w:t>PRONTO</w:t>
+      </w:r>
+    </w:p>
+    <w:p>
+      <w:pPr>
+        <w:rPr>
+          <w:rStyle w:val="x3jgonx"/>
+          <w:rFonts w:ascii="Bodoni MT" w:hAnsi="Bodoni MT"/>
+          <w:sz w:val="28"/>
+          <w:szCs w:val="28"/>
+        </w:rPr>
+      </w:pPr>
+      <w:proofErr w:type="spellStart"/>
+      <w:r>
+        <w:rPr>
+          <w:rStyle w:val="x3jgonx"/>
+          <w:rFonts w:ascii="Bodoni MT" w:hAnsi="Bodoni MT"/>
+          <w:sz w:val="28"/>
+          <w:szCs w:val="28"/>
+        </w:rPr>
+        <w:t>Text</w:t>
+      </w:r>
+      <w:proofErr w:type="spellEnd"/>
+      <w:r>
+        <w:rPr>
+          <w:rStyle w:val="x3jgonx"/>
+          <w:rFonts w:ascii="Bodoni MT" w:hAnsi="Bodoni MT"/>
+          <w:sz w:val="28"/>
+          <w:szCs w:val="28"/>
+        </w:rPr>
+        <w:t xml:space="preserve"> </w:t>
+      </w:r>
+      <w:proofErr w:type="spellStart"/>
+      <w:r>
+        <w:rPr>
+          <w:rStyle w:val="x3jgonx"/>
+          <w:rFonts w:ascii="Bodoni MT" w:hAnsi="Bodoni MT"/>
+          <w:sz w:val="28"/>
+          <w:szCs w:val="28"/>
+        </w:rPr>
+        <w:t>Line</w:t>
+      </w:r>
+      <w:proofErr w:type="spellEnd"/>
+      <w:r>
+        <w:rPr>
+          <w:rStyle w:val="x3jgonx"/>
+          <w:rFonts w:ascii="Bodoni MT" w:hAnsi="Bodoni MT"/>
+          <w:sz w:val="28"/>
+          <w:szCs w:val="28"/>
+        </w:rPr>
+        <w:t xml:space="preserve"> para definir nome do arquivo PDF e outro que possa salvar os últimos orçamentos feitos</w:t>
+      </w:r>
+    </w:p>
+    <w:p>
+      <w:pPr>
+        <w:rPr>
+          <w:rStyle w:val="x3jgonx"/>
+          <w:rFonts w:ascii="Bodoni MT" w:hAnsi="Bodoni MT"/>
+          <w:sz w:val="28"/>
+          <w:szCs w:val="28"/>
+        </w:rPr>
+      </w:pPr>
+      <w:r>
+        <w:rPr>
+          <w:rStyle w:val="x3jgonx"/>
+          <w:rFonts w:ascii="Bodoni MT" w:hAnsi="Bodoni MT"/>
+          <w:sz w:val="28"/>
+          <w:szCs w:val="28"/>
+        </w:rPr>
+        <w:t xml:space="preserve"> S</w:t>
+      </w:r>
+      <w:r>
+        <w:rPr>
+          <w:rStyle w:val="x3jgonx"/>
+          <w:rFonts w:ascii="Bodoni MT" w:hAnsi="Bodoni MT"/>
+          <w:sz w:val="28"/>
+          <w:szCs w:val="28"/>
+        </w:rPr>
+        <w:t>eria bom também que quando os valores fossem digitados na parte que fica o total, já aparece</w:t>
+      </w:r>
+      <w:r>
+        <w:rPr>
+          <w:rStyle w:val="x3jgonx"/>
+          <w:rFonts w:ascii="Bodoni MT" w:hAnsi="Bodoni MT"/>
+          <w:sz w:val="28"/>
+          <w:szCs w:val="28"/>
+        </w:rPr>
+        <w:t>sse a soma e o valor com preço à</w:t>
+      </w:r>
+      <w:r>
+        <w:rPr>
+          <w:rStyle w:val="x3jgonx"/>
+          <w:rFonts w:ascii="Bodoni MT" w:hAnsi="Bodoni MT"/>
+          <w:sz w:val="28"/>
+          <w:szCs w:val="28"/>
+        </w:rPr>
+        <w:t xml:space="preserve"> vista (tem que ser possível definir se o preço </w:t>
+      </w:r>
+      <w:r>
+        <w:rPr>
+          <w:rStyle w:val="x3jgonx"/>
+          <w:rFonts w:ascii="Bodoni MT" w:hAnsi="Bodoni MT"/>
+          <w:sz w:val="28"/>
+          <w:szCs w:val="28"/>
+        </w:rPr>
+        <w:t>à</w:t>
+      </w:r>
+      <w:r>
+        <w:rPr>
+          <w:rStyle w:val="x3jgonx"/>
+          <w:rFonts w:ascii="Bodoni MT" w:hAnsi="Bodoni MT"/>
+          <w:sz w:val="28"/>
+          <w:szCs w:val="28"/>
+        </w:rPr>
+        <w:t xml:space="preserve"> vi</w:t>
+      </w:r>
+      <w:r>
+        <w:rPr>
+          <w:rStyle w:val="x3jgonx"/>
+          <w:rFonts w:ascii="Bodoni MT" w:hAnsi="Bodoni MT"/>
+          <w:sz w:val="28"/>
+          <w:szCs w:val="28"/>
+        </w:rPr>
+        <w:t>sta vai ser com 5% de desconto [</w:t>
+      </w:r>
+      <w:r>
+        <w:rPr>
+          <w:rStyle w:val="x3jgonx"/>
+          <w:rFonts w:ascii="Bodoni MT" w:hAnsi="Bodoni MT"/>
+          <w:sz w:val="28"/>
+          <w:szCs w:val="28"/>
+        </w:rPr>
+        <w:t>padrão</w:t>
+      </w:r>
+      <w:r>
+        <w:rPr>
+          <w:rStyle w:val="x3jgonx"/>
+          <w:rFonts w:ascii="Bodoni MT" w:hAnsi="Bodoni MT"/>
+          <w:sz w:val="28"/>
+          <w:szCs w:val="28"/>
+        </w:rPr>
+        <w:t xml:space="preserve">] </w:t>
+      </w:r>
+      <w:r>
+        <w:rPr>
+          <w:rStyle w:val="x3jgonx"/>
+          <w:rFonts w:ascii="Bodoni MT" w:hAnsi="Bodoni MT"/>
+          <w:sz w:val="28"/>
+          <w:szCs w:val="28"/>
+        </w:rPr>
+        <w:t>na interface ou 7%, 10%).</w:t>
+      </w:r>
+    </w:p>
+    <w:p>
+      <w:pPr>
+        <w:rPr>
+          <w:rStyle w:val="x3jgonx"/>
+          <w:rFonts w:ascii="Bodoni MT" w:hAnsi="Bodoni MT"/>
+          <w:sz w:val="28"/>
+          <w:szCs w:val="28"/>
+        </w:rPr>
+      </w:pPr>
+      <w:r>
+        <w:rPr>
+          <w:rStyle w:val="x3jgonx"/>
+          <w:rFonts w:ascii="Bodoni MT" w:hAnsi="Bodoni MT"/>
+          <w:sz w:val="28"/>
+          <w:szCs w:val="28"/>
+        </w:rPr>
+        <w:t xml:space="preserve">Criar uma janela onde eu possa pesquisar pias, bancadas, de todos os granitos, mármores, </w:t>
+      </w:r>
+      <w:proofErr w:type="gramStart"/>
+      <w:r>
+        <w:rPr>
+          <w:rStyle w:val="x3jgonx"/>
+          <w:rFonts w:ascii="Bodoni MT" w:hAnsi="Bodoni MT"/>
+          <w:sz w:val="28"/>
+          <w:szCs w:val="28"/>
+        </w:rPr>
+        <w:t>ai</w:t>
+      </w:r>
+      <w:proofErr w:type="gramEnd"/>
+      <w:r>
+        <w:rPr>
+          <w:rStyle w:val="x3jgonx"/>
+          <w:rFonts w:ascii="Bodoni MT" w:hAnsi="Bodoni MT"/>
+          <w:sz w:val="28"/>
+          <w:szCs w:val="28"/>
+        </w:rPr>
+        <w:t xml:space="preserve"> com isso copiar e colar nos </w:t>
+      </w:r>
+      <w:proofErr w:type="spellStart"/>
+      <w:r>
+        <w:rPr>
+          <w:rStyle w:val="x3jgonx"/>
+          <w:rFonts w:ascii="Bodoni MT" w:hAnsi="Bodoni MT"/>
+          <w:sz w:val="28"/>
+          <w:szCs w:val="28"/>
+        </w:rPr>
+        <w:t>Text</w:t>
+      </w:r>
+      <w:proofErr w:type="spellEnd"/>
+      <w:r>
+        <w:rPr>
+          <w:rStyle w:val="x3jgonx"/>
+          <w:rFonts w:ascii="Bodoni MT" w:hAnsi="Bodoni MT"/>
+          <w:sz w:val="28"/>
+          <w:szCs w:val="28"/>
+        </w:rPr>
+        <w:t xml:space="preserve"> </w:t>
+      </w:r>
+      <w:proofErr w:type="spellStart"/>
+      <w:r>
+        <w:rPr>
+          <w:rStyle w:val="x3jgonx"/>
+          <w:rFonts w:ascii="Bodoni MT" w:hAnsi="Bodoni MT"/>
+          <w:sz w:val="28"/>
+          <w:szCs w:val="28"/>
+        </w:rPr>
+        <w:t>Line</w:t>
+      </w:r>
+      <w:proofErr w:type="spellEnd"/>
+      <w:r>
+        <w:rPr>
+          <w:rStyle w:val="x3jgonx"/>
+          <w:rFonts w:ascii="Bodoni MT" w:hAnsi="Bodoni MT"/>
+          <w:sz w:val="28"/>
+          <w:szCs w:val="28"/>
+        </w:rPr>
+        <w:t xml:space="preserve"> do </w:t>
+      </w:r>
+      <w:r>
+        <w:rPr>
+          <w:rStyle w:val="x3jgonx"/>
+          <w:rFonts w:ascii="Bodoni MT" w:hAnsi="Bodoni MT"/>
+          <w:sz w:val="28"/>
+          <w:szCs w:val="28"/>
+        </w:rPr>
+        <w:t>PDF</w:t>
+      </w:r>
+    </w:p>
+    <w:p>
+      <w:pPr>
+        <w:rPr>
+          <w:rStyle w:val="x3jgonx"/>
+          <w:rFonts w:ascii="Bodoni MT" w:hAnsi="Bodoni MT"/>
+          <w:sz w:val="28"/>
+          <w:szCs w:val="28"/>
+        </w:rPr>
+      </w:pPr>
+      <w:r>
+        <w:rPr>
+          <w:rStyle w:val="x3jgonx"/>
+          <w:rFonts w:ascii="Bodoni MT" w:hAnsi="Bodoni MT"/>
+          <w:sz w:val="28"/>
+          <w:szCs w:val="28"/>
+        </w:rPr>
+        <w:t xml:space="preserve"> É necessário um </w:t>
+      </w:r>
+      <w:proofErr w:type="spellStart"/>
+      <w:r>
+        <w:rPr>
+          <w:rStyle w:val="x3jgonx"/>
+          <w:rFonts w:ascii="Bodoni MT" w:hAnsi="Bodoni MT"/>
+          <w:sz w:val="28"/>
+          <w:szCs w:val="28"/>
+        </w:rPr>
+        <w:t>Text</w:t>
+      </w:r>
+      <w:proofErr w:type="spellEnd"/>
+      <w:r>
+        <w:rPr>
+          <w:rStyle w:val="x3jgonx"/>
+          <w:rFonts w:ascii="Bodoni MT" w:hAnsi="Bodoni MT"/>
+          <w:sz w:val="28"/>
+          <w:szCs w:val="28"/>
+        </w:rPr>
+        <w:t xml:space="preserve"> </w:t>
+      </w:r>
+      <w:proofErr w:type="spellStart"/>
+      <w:r>
+        <w:rPr>
+          <w:rStyle w:val="x3jgonx"/>
+          <w:rFonts w:ascii="Bodoni MT" w:hAnsi="Bodoni MT"/>
+          <w:sz w:val="28"/>
+          <w:szCs w:val="28"/>
+        </w:rPr>
+        <w:t>Line</w:t>
+      </w:r>
+      <w:proofErr w:type="spellEnd"/>
+      <w:r>
+        <w:rPr>
+          <w:rStyle w:val="x3jgonx"/>
+          <w:rFonts w:ascii="Bodoni MT" w:hAnsi="Bodoni MT"/>
+          <w:sz w:val="28"/>
+          <w:szCs w:val="28"/>
+        </w:rPr>
+        <w:t xml:space="preserve"> que vai ser usado na parte das observações.</w:t>
+      </w:r>
+    </w:p>
+    <w:p>
+      <w:pPr>
+        <w:rPr>
+          <w:rStyle w:val="x3jgonx"/>
+          <w:rFonts w:ascii="Bodoni MT" w:hAnsi="Bodoni MT"/>
+          <w:i/>
+          <w:sz w:val="28"/>
+          <w:szCs w:val="28"/>
+        </w:rPr>
+      </w:pPr>
+      <w:r>
+        <w:rPr>
+          <w:rStyle w:val="x3jgonx"/>
+          <w:rFonts w:ascii="Bodoni MT" w:hAnsi="Bodoni MT"/>
+          <w:sz w:val="28"/>
+          <w:szCs w:val="28"/>
+        </w:rPr>
+        <w:t xml:space="preserve">EXTRA = </w:t>
+      </w:r>
+      <w:r>
+        <w:rPr>
+          <w:rStyle w:val="x3jgonx"/>
+          <w:rFonts w:ascii="Bodoni MT" w:hAnsi="Bodoni MT"/>
+          <w:i/>
+          <w:sz w:val="28"/>
+          <w:szCs w:val="28"/>
+        </w:rPr>
+        <w:t>Botão que cria uma nova página de orçamento, serve para orçamentos que precisem de mais que 15 linhas de descrição, nesses casos, o valor total deve aparecer apenas na segunda página</w:t>
+      </w:r>
+    </w:p>
+    <w:p>
+      <w:pPr>
+        <w:rPr>
+          <w:rStyle w:val="x3jgonx"/>
+          <w:rFonts w:ascii="Bodoni MT" w:hAnsi="Bodoni MT"/>
+          <w:sz w:val="28"/>
+          <w:szCs w:val="28"/>
+        </w:rPr>
+      </w:pPr>
+      <w:r>
+        <w:rPr>
+          <w:rStyle w:val="x3jgonx"/>
+          <w:rFonts w:ascii="Bodoni MT" w:hAnsi="Bodoni MT"/>
+          <w:sz w:val="28"/>
+          <w:szCs w:val="28"/>
+        </w:rPr>
+        <w:t xml:space="preserve"> Agora, para fazer a parte de combinados, o valor a prazo pode aparecer automaticamente e ser editável,</w:t>
+      </w:r>
+      <w:r>
+        <w:rPr>
+          <w:rStyle w:val="x3jgonx"/>
+          <w:rFonts w:ascii="Bodoni MT" w:hAnsi="Bodoni MT"/>
+          <w:sz w:val="28"/>
+          <w:szCs w:val="28"/>
+        </w:rPr>
+        <w:t xml:space="preserve"> d</w:t>
+      </w:r>
+      <w:r>
+        <w:rPr>
+          <w:rStyle w:val="x3jgonx"/>
+          <w:rFonts w:ascii="Bodoni MT" w:hAnsi="Bodoni MT"/>
+          <w:sz w:val="28"/>
+          <w:szCs w:val="28"/>
+        </w:rPr>
+        <w:t xml:space="preserve">eve ter um </w:t>
+      </w:r>
+      <w:proofErr w:type="spellStart"/>
+      <w:r>
+        <w:rPr>
+          <w:rStyle w:val="x3jgonx"/>
+          <w:rFonts w:ascii="Bodoni MT" w:hAnsi="Bodoni MT"/>
+          <w:sz w:val="28"/>
+          <w:szCs w:val="28"/>
+        </w:rPr>
+        <w:t>Text</w:t>
+      </w:r>
+      <w:proofErr w:type="spellEnd"/>
+      <w:r>
+        <w:rPr>
+          <w:rStyle w:val="x3jgonx"/>
+          <w:rFonts w:ascii="Bodoni MT" w:hAnsi="Bodoni MT"/>
+          <w:sz w:val="28"/>
+          <w:szCs w:val="28"/>
+        </w:rPr>
+        <w:t xml:space="preserve"> </w:t>
+      </w:r>
+      <w:proofErr w:type="spellStart"/>
+      <w:r>
+        <w:rPr>
+          <w:rStyle w:val="x3jgonx"/>
+          <w:rFonts w:ascii="Bodoni MT" w:hAnsi="Bodoni MT"/>
+          <w:sz w:val="28"/>
+          <w:szCs w:val="28"/>
+        </w:rPr>
+        <w:t>Line</w:t>
+      </w:r>
+      <w:proofErr w:type="spellEnd"/>
+      <w:r>
+        <w:rPr>
+          <w:rStyle w:val="x3jgonx"/>
+          <w:rFonts w:ascii="Bodoni MT" w:hAnsi="Bodoni MT"/>
+          <w:sz w:val="28"/>
+          <w:szCs w:val="28"/>
+        </w:rPr>
+        <w:t xml:space="preserve"> para a parte de escrever por extenso.</w:t>
+      </w:r>
+    </w:p>
+    <w:p>
+      <w:pPr>
+        <w:rPr>
+          <w:rStyle w:val="x3jgonx"/>
+          <w:rFonts w:ascii="Bodoni MT" w:hAnsi="Bodoni MT"/>
+          <w:sz w:val="28"/>
+          <w:szCs w:val="28"/>
+        </w:rPr>
+      </w:pPr>
+      <w:r>
+        <w:rPr>
+          <w:rStyle w:val="x3jgonx"/>
+          <w:rFonts w:ascii="Bodoni MT" w:hAnsi="Bodoni MT"/>
+          <w:sz w:val="28"/>
+          <w:szCs w:val="28"/>
+        </w:rPr>
+        <w:t xml:space="preserve"> Os deta</w:t>
+      </w:r>
+      <w:r>
+        <w:rPr>
+          <w:rStyle w:val="x3jgonx"/>
+          <w:rFonts w:ascii="Bodoni MT" w:hAnsi="Bodoni MT"/>
+          <w:sz w:val="28"/>
+          <w:szCs w:val="28"/>
+        </w:rPr>
+        <w:t>lhes de pagament</w:t>
       </w:r>
       <w:bookmarkStart w:id="0" w:name="_GoBack"/>
       <w:bookmarkEnd w:id="0"/>
@@ -105,16 +529,34 @@
           <w:sz w:val="28"/>
           <w:szCs w:val="28"/>
         </w:rPr>
-        <w:t>tamanho das linhas)</w:t>
-      </w:r>
-      <w:r>
-        <w:rPr>
-          <w:rStyle w:val="x3jgonx"/>
-          <w:rFonts w:ascii="Bodoni MT" w:hAnsi="Bodoni MT"/>
-          <w:sz w:val="28"/>
-          <w:szCs w:val="28"/>
-        </w:rPr>
-        <w:t>.</w:t>
+        <w:t>o podem ser pré-</w:t>
+      </w:r>
+      <w:r>
+        <w:rPr>
+          <w:rStyle w:val="x3jgonx"/>
+          <w:rFonts w:ascii="Bodoni MT" w:hAnsi="Bodoni MT"/>
+          <w:sz w:val="28"/>
+          <w:szCs w:val="28"/>
+        </w:rPr>
+        <w:t>definidos ou editáveis,</w:t>
+      </w:r>
+      <w:r>
+        <w:rPr>
+          <w:rStyle w:val="x3jgonx"/>
+          <w:rFonts w:ascii="Bodoni MT" w:hAnsi="Bodoni MT"/>
+          <w:sz w:val="28"/>
+          <w:szCs w:val="28"/>
+        </w:rPr>
+        <w:t xml:space="preserve"> </w:t>
+      </w:r>
+      <w:r>
+        <w:rPr>
+          <w:rStyle w:val="x3jgonx"/>
+          <w:rFonts w:ascii="Bodoni MT" w:hAnsi="Bodoni MT"/>
+          <w:sz w:val="28"/>
+          <w:szCs w:val="28"/>
+        </w:rPr>
+        <w:t>o prazo de entrega tem que ser pré-definido e ter opção de (deverá ser combinado com Rodrigo)</w:t>
       </w:r>
     </w:p>
     <w:p>
@@ -133,286 +575,12 @@
           <w:sz w:val="28"/>
           <w:szCs w:val="28"/>
         </w:rPr>
-        <w:t xml:space="preserve"> S</w:t>
-      </w:r>
-      <w:r>
-        <w:rPr>
-          <w:rStyle w:val="x3jgonx"/>
-          <w:rFonts w:ascii="Bodoni MT" w:hAnsi="Bodoni MT"/>
-          <w:sz w:val="28"/>
-          <w:szCs w:val="28"/>
-        </w:rPr>
-        <w:t>eria bom também que quando os valores fossem digitados na parte que fica o total, já aparece</w:t>
-      </w:r>
-      <w:r>
-        <w:rPr>
-          <w:rStyle w:val="x3jgonx"/>
-          <w:rFonts w:ascii="Bodoni MT" w:hAnsi="Bodoni MT"/>
-          <w:sz w:val="28"/>
-          <w:szCs w:val="28"/>
-        </w:rPr>
-        <w:t>sse a soma e o valor com preço à</w:t>
-      </w:r>
-      <w:r>
-        <w:rPr>
-          <w:rStyle w:val="x3jgonx"/>
-          <w:rFonts w:ascii="Bodoni MT" w:hAnsi="Bodoni MT"/>
-          <w:sz w:val="28"/>
-          <w:szCs w:val="28"/>
-        </w:rPr>
-        <w:t xml:space="preserve"> vista (tem que ser possível definir se o preço </w:t>
-      </w:r>
-      <w:r>
-        <w:rPr>
-          <w:rStyle w:val="x3jgonx"/>
-          <w:rFonts w:ascii="Bodoni MT" w:hAnsi="Bodoni MT"/>
-          <w:sz w:val="28"/>
-          <w:szCs w:val="28"/>
-        </w:rPr>
-        <w:t>à</w:t>
-      </w:r>
-      <w:r>
-        <w:rPr>
-          <w:rStyle w:val="x3jgonx"/>
-          <w:rFonts w:ascii="Bodoni MT" w:hAnsi="Bodoni MT"/>
-          <w:sz w:val="28"/>
-          <w:szCs w:val="28"/>
-        </w:rPr>
-        <w:t xml:space="preserve"> vi</w:t>
-      </w:r>
-      <w:r>
-        <w:rPr>
-          <w:rStyle w:val="x3jgonx"/>
-          <w:rFonts w:ascii="Bodoni MT" w:hAnsi="Bodoni MT"/>
-          <w:sz w:val="28"/>
-          <w:szCs w:val="28"/>
-        </w:rPr>
-        <w:t>sta vai ser com 5% de desconto [</w:t>
-      </w:r>
-      <w:r>
-        <w:rPr>
-          <w:rStyle w:val="x3jgonx"/>
-          <w:rFonts w:ascii="Bodoni MT" w:hAnsi="Bodoni MT"/>
-          <w:sz w:val="28"/>
-          <w:szCs w:val="28"/>
-        </w:rPr>
-        <w:t>padrão</w:t>
-      </w:r>
-      <w:r>
-        <w:rPr>
-          <w:rStyle w:val="x3jgonx"/>
-          <w:rFonts w:ascii="Bodoni MT" w:hAnsi="Bodoni MT"/>
-          <w:sz w:val="28"/>
-          <w:szCs w:val="28"/>
-        </w:rPr>
-        <w:t xml:space="preserve">] </w:t>
-      </w:r>
-      <w:r>
-        <w:rPr>
-          <w:rStyle w:val="x3jgonx"/>
-          <w:rFonts w:ascii="Bodoni MT" w:hAnsi="Bodoni MT"/>
-          <w:sz w:val="28"/>
-          <w:szCs w:val="28"/>
-        </w:rPr>
-        <w:t>na interface ou 7%, 10%).</w:t>
+        <w:t xml:space="preserve">Salvar os últimos projetos </w:t>
       </w:r>
     </w:p>
     <w:p>
       <w:pPr>
         <w:rPr>
-          <w:rStyle w:val="x3jgonx"/>
-          <w:rFonts w:ascii="Bodoni MT" w:hAnsi="Bodoni MT"/>
-          <w:sz w:val="28"/>
-          <w:szCs w:val="28"/>
-        </w:rPr>
-      </w:pPr>
-      <w:r>
-        <w:rPr>
-          <w:rStyle w:val="x3jgonx"/>
-          <w:rFonts w:ascii="Bodoni MT" w:hAnsi="Bodoni MT"/>
-          <w:sz w:val="28"/>
-          <w:szCs w:val="28"/>
-        </w:rPr>
-        <w:t xml:space="preserve"> É necessário um </w:t>
-      </w:r>
-      <w:proofErr w:type="spellStart"/>
-      <w:r>
-        <w:rPr>
-          <w:rStyle w:val="x3jgonx"/>
-          <w:rFonts w:ascii="Bodoni MT" w:hAnsi="Bodoni MT"/>
-          <w:sz w:val="28"/>
-          <w:szCs w:val="28"/>
-        </w:rPr>
-        <w:t>label</w:t>
-      </w:r>
-      <w:proofErr w:type="spellEnd"/>
-      <w:r>
-        <w:rPr>
-          <w:rStyle w:val="x3jgonx"/>
-          <w:rFonts w:ascii="Bodoni MT" w:hAnsi="Bodoni MT"/>
-          <w:sz w:val="28"/>
-          <w:szCs w:val="28"/>
-        </w:rPr>
-        <w:t xml:space="preserve"> que vai ser usado na parte das observações.</w:t>
-      </w:r>
-    </w:p>
-    <w:p>
-      <w:pPr>
-        <w:rPr>
-          <w:rStyle w:val="x3jgonx"/>
-          <w:rFonts w:ascii="Bodoni MT" w:hAnsi="Bodoni MT"/>
-          <w:sz w:val="28"/>
-          <w:szCs w:val="28"/>
-        </w:rPr>
-      </w:pPr>
-      <w:r>
-        <w:rPr>
-          <w:rStyle w:val="x3jgonx"/>
-          <w:rFonts w:ascii="Bodoni MT" w:hAnsi="Bodoni MT"/>
-          <w:sz w:val="28"/>
-          <w:szCs w:val="28"/>
-        </w:rPr>
-        <w:t xml:space="preserve">EXTRA = </w:t>
-      </w:r>
-      <w:r>
-        <w:rPr>
-          <w:rStyle w:val="x3jgonx"/>
-          <w:rFonts w:ascii="Bodoni MT" w:hAnsi="Bodoni MT"/>
-          <w:i/>
-          <w:sz w:val="28"/>
-          <w:szCs w:val="28"/>
-        </w:rPr>
-        <w:t>Botão que cria uma nova página de orçamento, serve para orçamentos que precisem de mais que 15 linhas de descrição, nesses casos, o valor total deve aparecer apenas na segunda página</w:t>
-      </w:r>
-    </w:p>
-    <w:p>
-      <w:pPr>
-        <w:rPr>
-          <w:rStyle w:val="x3jgonx"/>
-          <w:rFonts w:ascii="Bodoni MT" w:hAnsi="Bodoni MT"/>
-          <w:sz w:val="28"/>
-          <w:szCs w:val="28"/>
-        </w:rPr>
-      </w:pPr>
-      <w:r>
-        <w:rPr>
-          <w:rStyle w:val="x3jgonx"/>
-          <w:rFonts w:ascii="Bodoni MT" w:hAnsi="Bodoni MT"/>
-          <w:sz w:val="28"/>
-          <w:szCs w:val="28"/>
-        </w:rPr>
-        <w:t xml:space="preserve"> Agora, para fazer a parte de combinados, o valor a prazo pode aparecer automaticamente e ser editável,</w:t>
-      </w:r>
-      <w:r>
-        <w:rPr>
-          <w:rStyle w:val="x3jgonx"/>
-          <w:rFonts w:ascii="Bodoni MT" w:hAnsi="Bodoni MT"/>
-          <w:sz w:val="28"/>
-          <w:szCs w:val="28"/>
-        </w:rPr>
-        <w:t xml:space="preserve"> d</w:t>
-      </w:r>
-      <w:r>
-        <w:rPr>
-          <w:rStyle w:val="x3jgonx"/>
-          <w:rFonts w:ascii="Bodoni MT" w:hAnsi="Bodoni MT"/>
-          <w:sz w:val="28"/>
-          <w:szCs w:val="28"/>
-        </w:rPr>
-        <w:t xml:space="preserve">eve ter um </w:t>
-      </w:r>
-      <w:proofErr w:type="spellStart"/>
-      <w:r>
-        <w:rPr>
-          <w:rStyle w:val="x3jgonx"/>
-          <w:rFonts w:ascii="Bodoni MT" w:hAnsi="Bodoni MT"/>
-          <w:sz w:val="28"/>
-          <w:szCs w:val="28"/>
-        </w:rPr>
-        <w:t>label</w:t>
-      </w:r>
-      <w:proofErr w:type="spellEnd"/>
-      <w:r>
-        <w:rPr>
-          <w:rStyle w:val="x3jgonx"/>
-          <w:rFonts w:ascii="Bodoni MT" w:hAnsi="Bodoni MT"/>
-          <w:sz w:val="28"/>
-          <w:szCs w:val="28"/>
-        </w:rPr>
-        <w:t xml:space="preserve"> para a parte de escrever por extenso.</w:t>
-      </w:r>
-    </w:p>
-    <w:p>
-      <w:pPr>
-        <w:rPr>
-          <w:rStyle w:val="x3jgonx"/>
-          <w:rFonts w:ascii="Bodoni MT" w:hAnsi="Bodoni MT"/>
-          <w:sz w:val="28"/>
-          <w:szCs w:val="28"/>
-        </w:rPr>
-      </w:pPr>
-      <w:r>
-        <w:rPr>
-          <w:rStyle w:val="x3jgonx"/>
-          <w:rFonts w:ascii="Bodoni MT" w:hAnsi="Bodoni MT"/>
-          <w:sz w:val="28"/>
-          <w:szCs w:val="28"/>
-        </w:rPr>
-        <w:t xml:space="preserve"> Os detalhes de pagamento podem ser </w:t>
-      </w:r>
-      <w:proofErr w:type="spellStart"/>
-      <w:proofErr w:type="gramStart"/>
-      <w:r>
-        <w:rPr>
-          <w:rStyle w:val="x3jgonx"/>
-          <w:rFonts w:ascii="Bodoni MT" w:hAnsi="Bodoni MT"/>
-          <w:sz w:val="28"/>
-          <w:szCs w:val="28"/>
-        </w:rPr>
-        <w:t>pré</w:t>
-      </w:r>
-      <w:proofErr w:type="spellEnd"/>
-      <w:r>
-        <w:rPr>
-          <w:rStyle w:val="x3jgonx"/>
-          <w:rFonts w:ascii="Bodoni MT" w:hAnsi="Bodoni MT"/>
-          <w:sz w:val="28"/>
-          <w:szCs w:val="28"/>
-        </w:rPr>
-        <w:t xml:space="preserve"> definidos</w:t>
-      </w:r>
-      <w:proofErr w:type="gramEnd"/>
-      <w:r>
-        <w:rPr>
-          <w:rStyle w:val="x3jgonx"/>
-          <w:rFonts w:ascii="Bodoni MT" w:hAnsi="Bodoni MT"/>
-          <w:sz w:val="28"/>
-          <w:szCs w:val="28"/>
-        </w:rPr>
-        <w:t xml:space="preserve"> ou editáveis,</w:t>
-      </w:r>
-      <w:r>
-        <w:rPr>
-          <w:rStyle w:val="x3jgonx"/>
-          <w:rFonts w:ascii="Bodoni MT" w:hAnsi="Bodoni MT"/>
-          <w:sz w:val="28"/>
-          <w:szCs w:val="28"/>
-        </w:rPr>
-        <w:t xml:space="preserve"> </w:t>
-      </w:r>
-      <w:r>
-        <w:rPr>
-          <w:rStyle w:val="x3jgonx"/>
-          <w:rFonts w:ascii="Bodoni MT" w:hAnsi="Bodoni MT"/>
-          <w:sz w:val="28"/>
-          <w:szCs w:val="28"/>
-        </w:rPr>
-        <w:t>o prazo de entrega tem que ser pré-definido e ter opção de (deverá ser combinado com Rodrigo)</w:t>
-      </w:r>
-    </w:p>
-    <w:p>
-      <w:pPr>
-        <w:rPr>
           <w:rFonts w:ascii="Bodoni MT" w:hAnsi="Bodoni MT"/>
           <w:sz w:val="28"/>
           <w:szCs w:val="28"/>
@@ -426,6 +594,15 @@
           <w:szCs w:val="28"/>
         </w:rPr>
         <w:t>Fazer um botão que abra uma aba com os créditos destinados a mim</w:t>
+      </w:r>
+      <w:r>
+        <w:rPr>
+          <w:rStyle w:val="x3jgonx"/>
+          <w:rFonts w:ascii="Bodoni MT" w:hAnsi="Bodoni MT"/>
+          <w:sz w:val="28"/>
+          <w:szCs w:val="28"/>
+        </w:rPr>
+        <w:t xml:space="preserve"> (no estilo de contrato)</w:t>
       </w:r>
     </w:p>
     <w:sectPr>
@@ -436,6 +613,127 @@
     </w:sectPr>
   </w:body>
 </w:document>
+</file>
+
+<file path=word/numbering.xml><?xml version="1.0" encoding="utf-8"?>
+<w:numbering xmlns:wpc="http://schemas.microsoft.com/office/word/2010/wordprocessingCanvas" xmlns:mc="http://schemas.openxmlformats.org/markup-compatibility/2006" xmlns:o="urn:schemas-microsoft-com:office:office" xmlns:r="http://schemas.openxmlformats.org/officeDocument/2006/relationships" xmlns:m="http://schemas.openxmlformats.org/officeDocument/2006/math" xmlns:v="urn:schemas-microsoft-com:vml" xmlns:wp14="http://schemas.microsoft.com/office/word/2010/wordprocessingDrawing" xmlns:wp="http://schemas.openxmlformats.org/drawingml/2006/wordprocessingDrawing" xmlns:w10="urn:schemas-microsoft-com:office:word" xmlns:w="http://schemas.openxmlformats.org/wordprocessingml/2006/main" xmlns:w14="http://schemas.microsoft.com/office/word/2010/wordml" xmlns:w15="http://schemas.microsoft.com/office/word/2012/wordml" xmlns:wpg="http://schemas.microsoft.com/office/word/2010/wordprocessingGroup" xmlns:wpi="http://schemas.microsoft.com/office/word/2010/wordprocessingInk" xmlns:wne="http://schemas.microsoft.com/office/word/2006/wordml" xmlns:wps="http://schemas.microsoft.com/office/word/2010/wordprocessingShape" mc:Ignorable="w14 w15 wp14">
+  <w:abstractNum w:abstractNumId="0" w15:restartNumberingAfterBreak="0">
+    <w:nsid w:val="172805F6"/>
+    <w:multiLevelType w:val="hybridMultilevel"/>
+    <w:tmpl w:val="B9DA6576"/>
+    <w:lvl w:ilvl="0" w:tplc="0416000D">
+      <w:start w:val="1"/>
+      <w:numFmt w:val="bullet"/>
+      <w:lvlText w:val=""/>
+      <w:lvlJc w:val="left"/>
+      <w:pPr>
+        <w:ind w:left="720" w:hanging="360"/>
+      </w:pPr>
+      <w:rPr>
+        <w:rFonts w:ascii="Wingdings" w:hAnsi="Wingdings" w:hint="default"/>
+      </w:rPr>
+    </w:lvl>
+    <w:lvl w:ilvl="1" w:tplc="04160003" w:tentative="1">
+      <w:start w:val="1"/>
+      <w:numFmt w:val="bullet"/>
+      <w:lvlText w:val="o"/>
+      <w:lvlJc w:val="left"/>
+      <w:pPr>
+        <w:ind w:left="1440" w:hanging="360"/>
+      </w:pPr>
+      <w:rPr>
+        <w:rFonts w:ascii="Courier New" w:hAnsi="Courier New" w:cs="Courier New" w:hint="default"/>
+      </w:rPr>
+    </w:lvl>
+    <w:lvl w:ilvl="2" w:tplc="04160005" w:tentative="1">
+      <w:start w:val="1"/>
+      <w:numFmt w:val="bullet"/>
+      <w:lvlText w:val=""/>
+      <w:lvlJc w:val="left"/>
+      <w:pPr>
+        <w:ind w:left="2160" w:hanging="360"/>
+      </w:pPr>
+      <w:rPr>
+        <w:rFonts w:ascii="Wingdings" w:hAnsi="Wingdings" w:hint="default"/>
+      </w:rPr>
+    </w:lvl>
+    <w:lvl w:ilvl="3" w:tplc="04160001" w:tentative="1">
+      <w:start w:val="1"/>
+      <w:numFmt w:val="bullet"/>
+      <w:lvlText w:val=""/>
+      <w:lvlJc w:val="left"/>
+      <w:pPr>
+        <w:ind w:left="2880" w:hanging="360"/>
+      </w:pPr>
+      <w:rPr>
+        <w:rFonts w:ascii="Symbol" w:hAnsi="Symbol" w:hint="default"/>
+      </w:rPr>
+    </w:lvl>
+    <w:lvl w:ilvl="4" w:tplc="04160003" w:tentative="1">
+      <w:start w:val="1"/>
+      <w:numFmt w:val="bullet"/>
+      <w:lvlText w:val="o"/>
+      <w:lvlJc w:val="left"/>
+      <w:pPr>
+        <w:ind w:left="3600" w:hanging="360"/>
+      </w:pPr>
+      <w:rPr>
+        <w:rFonts w:ascii="Courier New" w:hAnsi="Courier New" w:cs="Courier New" w:hint="default"/>
+      </w:rPr>
+    </w:lvl>
+    <w:lvl w:ilvl="5" w:tplc="04160005" w:tentative="1">
+      <w:start w:val="1"/>
+      <w:numFmt w:val="bullet"/>
+      <w:lvlText w:val=""/>
+      <w:lvlJc w:val="left"/>
+      <w:pPr>
+        <w:ind w:left="4320" w:hanging="360"/>
+      </w:pPr>
+      <w:rPr>
+        <w:rFonts w:ascii="Wingdings" w:hAnsi="Wingdings" w:hint="default"/>
+      </w:rPr>
+    </w:lvl>
+    <w:lvl w:ilvl="6" w:tplc="04160001" w:tentative="1">
+      <w:start w:val="1"/>
+      <w:numFmt w:val="bullet"/>
+      <w:lvlText w:val=""/>
+      <w:lvlJc w:val="left"/>
+      <w:pPr>
+        <w:ind w:left="5040" w:hanging="360"/>
+      </w:pPr>
+      <w:rPr>
+        <w:rFonts w:ascii="Symbol" w:hAnsi="Symbol" w:hint="default"/>
+      </w:rPr>
+    </w:lvl>
+    <w:lvl w:ilvl="7" w:tplc="04160003" w:tentative="1">
+      <w:start w:val="1"/>
+      <w:numFmt w:val="bullet"/>
+      <w:lvlText w:val="o"/>
+      <w:lvlJc w:val="left"/>
+      <w:pPr>
+        <w:ind w:left="5760" w:hanging="360"/>
+      </w:pPr>
+      <w:rPr>
+        <w:rFonts w:ascii="Courier New" w:hAnsi="Courier New" w:cs="Courier New" w:hint="default"/>
+      </w:rPr>
+    </w:lvl>
+    <w:lvl w:ilvl="8" w:tplc="04160005" w:tentative="1">
+      <w:start w:val="1"/>
+      <w:numFmt w:val="bullet"/>
+      <w:lvlText w:val=""/>
+      <w:lvlJc w:val="left"/>
+      <w:pPr>
+        <w:ind w:left="6480" w:hanging="360"/>
+      </w:pPr>
+      <w:rPr>
+        <w:rFonts w:ascii="Wingdings" w:hAnsi="Wingdings" w:hint="default"/>
+      </w:rPr>
+    </w:lvl>
+  </w:abstractNum>
+  <w:num w:numId="1">
+    <w:abstractNumId w:val="0"/>
+  </w:num>
+</w:numbering>
 </file>
 
 <file path=word/styles.xml><?xml version="1.0" encoding="utf-8"?>
@@ -864,6 +1162,17 @@
     <w:basedOn w:val="Fontepargpadro"/>
     <w:rsid w:val="00506AA9"/>
   </w:style>
+  <w:style w:type="paragraph" w:styleId="PargrafodaLista">
+    <w:name w:val="List Paragraph"/>
+    <w:basedOn w:val="Normal"/>
+    <w:uiPriority w:val="34"/>
+    <w:qFormat/>
+    <w:rsid w:val="000E5134"/>
+    <w:pPr>
+      <w:ind w:left="720"/>
+      <w:contextualSpacing/>
+    </w:pPr>
+  </w:style>
 </w:styles>
 </file>
 

</xml_diff>